<commit_message>
Dev Machine's requirements are listed in the README
</commit_message>
<xml_diff>
--- a/README.docx
+++ b/README.docx
@@ -69,8 +69,6 @@
           <w:r>
             <w:t>Contents</w:t>
           </w:r>
-          <w:bookmarkStart w:id="0" w:name="_GoBack"/>
-          <w:bookmarkEnd w:id="0"/>
         </w:p>
         <w:p>
           <w:pPr>
@@ -109,7 +107,7 @@
             </w:rPr>
             <w:fldChar w:fldCharType="separate"/>
           </w:r>
-          <w:hyperlink w:anchor="_Toc521590519" w:history="1">
+          <w:hyperlink w:anchor="_Toc521590896" w:history="1">
             <w:r>
               <w:rPr>
                 <w:rStyle w:val="Hyperlink"/>
@@ -136,7 +134,7 @@
                 <w:noProof/>
                 <w:webHidden/>
               </w:rPr>
-              <w:instrText xml:space="preserve"> PAGEREF _Toc521590519 \h </w:instrText>
+              <w:instrText xml:space="preserve"> PAGEREF _Toc521590896 \h </w:instrText>
             </w:r>
             <w:r>
               <w:rPr>
@@ -180,7 +178,7 @@
               <w:lang w:eastAsia="en-IN" w:bidi="hi-IN"/>
             </w:rPr>
           </w:pPr>
-          <w:hyperlink w:anchor="_Toc521590520" w:history="1">
+          <w:hyperlink w:anchor="_Toc521590897" w:history="1">
             <w:r>
               <w:rPr>
                 <w:rStyle w:val="Hyperlink"/>
@@ -207,7 +205,7 @@
                 <w:noProof/>
                 <w:webHidden/>
               </w:rPr>
-              <w:instrText xml:space="preserve"> PAGEREF _Toc521590520 \h </w:instrText>
+              <w:instrText xml:space="preserve"> PAGEREF _Toc521590897 \h </w:instrText>
             </w:r>
             <w:r>
               <w:rPr>
@@ -251,7 +249,7 @@
               <w:lang w:eastAsia="en-IN" w:bidi="hi-IN"/>
             </w:rPr>
           </w:pPr>
-          <w:hyperlink w:anchor="_Toc521590521" w:history="1">
+          <w:hyperlink w:anchor="_Toc521590898" w:history="1">
             <w:r>
               <w:rPr>
                 <w:rStyle w:val="Hyperlink"/>
@@ -278,7 +276,7 @@
                 <w:noProof/>
                 <w:webHidden/>
               </w:rPr>
-              <w:instrText xml:space="preserve"> PAGEREF _Toc521590521 \h </w:instrText>
+              <w:instrText xml:space="preserve"> PAGEREF _Toc521590898 \h </w:instrText>
             </w:r>
             <w:r>
               <w:rPr>
@@ -322,7 +320,7 @@
               <w:lang w:eastAsia="en-IN" w:bidi="hi-IN"/>
             </w:rPr>
           </w:pPr>
-          <w:hyperlink w:anchor="_Toc521590522" w:history="1">
+          <w:hyperlink w:anchor="_Toc521590899" w:history="1">
             <w:r>
               <w:rPr>
                 <w:rStyle w:val="Hyperlink"/>
@@ -349,7 +347,7 @@
                 <w:noProof/>
                 <w:webHidden/>
               </w:rPr>
-              <w:instrText xml:space="preserve"> PAGEREF _Toc521590522 \h </w:instrText>
+              <w:instrText xml:space="preserve"> PAGEREF _Toc521590899 \h </w:instrText>
             </w:r>
             <w:r>
               <w:rPr>
@@ -393,7 +391,7 @@
               <w:lang w:eastAsia="en-IN" w:bidi="hi-IN"/>
             </w:rPr>
           </w:pPr>
-          <w:hyperlink w:anchor="_Toc521590523" w:history="1">
+          <w:hyperlink w:anchor="_Toc521590900" w:history="1">
             <w:r>
               <w:rPr>
                 <w:rStyle w:val="Hyperlink"/>
@@ -420,7 +418,7 @@
                 <w:noProof/>
                 <w:webHidden/>
               </w:rPr>
-              <w:instrText xml:space="preserve"> PAGEREF _Toc521590523 \h </w:instrText>
+              <w:instrText xml:space="preserve"> PAGEREF _Toc521590900 \h </w:instrText>
             </w:r>
             <w:r>
               <w:rPr>
@@ -464,7 +462,7 @@
               <w:lang w:eastAsia="en-IN" w:bidi="hi-IN"/>
             </w:rPr>
           </w:pPr>
-          <w:hyperlink w:anchor="_Toc521590524" w:history="1">
+          <w:hyperlink w:anchor="_Toc521590901" w:history="1">
             <w:r>
               <w:rPr>
                 <w:rStyle w:val="Hyperlink"/>
@@ -491,7 +489,7 @@
                 <w:noProof/>
                 <w:webHidden/>
               </w:rPr>
-              <w:instrText xml:space="preserve"> PAGEREF _Toc521590524 \h </w:instrText>
+              <w:instrText xml:space="preserve"> PAGEREF _Toc521590901 \h </w:instrText>
             </w:r>
             <w:r>
               <w:rPr>
@@ -535,7 +533,7 @@
               <w:lang w:eastAsia="en-IN" w:bidi="hi-IN"/>
             </w:rPr>
           </w:pPr>
-          <w:hyperlink w:anchor="_Toc521590525" w:history="1">
+          <w:hyperlink w:anchor="_Toc521590902" w:history="1">
             <w:r>
               <w:rPr>
                 <w:rStyle w:val="Hyperlink"/>
@@ -562,7 +560,7 @@
                 <w:noProof/>
                 <w:webHidden/>
               </w:rPr>
-              <w:instrText xml:space="preserve"> PAGEREF _Toc521590525 \h </w:instrText>
+              <w:instrText xml:space="preserve"> PAGEREF _Toc521590902 \h </w:instrText>
             </w:r>
             <w:r>
               <w:rPr>
@@ -606,7 +604,7 @@
               <w:lang w:eastAsia="en-IN" w:bidi="hi-IN"/>
             </w:rPr>
           </w:pPr>
-          <w:hyperlink w:anchor="_Toc521590526" w:history="1">
+          <w:hyperlink w:anchor="_Toc521590903" w:history="1">
             <w:r>
               <w:rPr>
                 <w:rStyle w:val="Hyperlink"/>
@@ -633,7 +631,7 @@
                 <w:noProof/>
                 <w:webHidden/>
               </w:rPr>
-              <w:instrText xml:space="preserve"> PAGEREF _Toc521590526 \h </w:instrText>
+              <w:instrText xml:space="preserve"> PAGEREF _Toc521590903 \h </w:instrText>
             </w:r>
             <w:r>
               <w:rPr>
@@ -677,7 +675,7 @@
               <w:lang w:eastAsia="en-IN" w:bidi="hi-IN"/>
             </w:rPr>
           </w:pPr>
-          <w:hyperlink w:anchor="_Toc521590527" w:history="1">
+          <w:hyperlink w:anchor="_Toc521590904" w:history="1">
             <w:r>
               <w:rPr>
                 <w:rStyle w:val="Hyperlink"/>
@@ -704,7 +702,7 @@
                 <w:noProof/>
                 <w:webHidden/>
               </w:rPr>
-              <w:instrText xml:space="preserve"> PAGEREF _Toc521590527 \h </w:instrText>
+              <w:instrText xml:space="preserve"> PAGEREF _Toc521590904 \h </w:instrText>
             </w:r>
             <w:r>
               <w:rPr>
@@ -748,7 +746,7 @@
               <w:lang w:eastAsia="en-IN" w:bidi="hi-IN"/>
             </w:rPr>
           </w:pPr>
-          <w:hyperlink w:anchor="_Toc521590528" w:history="1">
+          <w:hyperlink w:anchor="_Toc521590905" w:history="1">
             <w:r>
               <w:rPr>
                 <w:rStyle w:val="Hyperlink"/>
@@ -775,7 +773,7 @@
                 <w:noProof/>
                 <w:webHidden/>
               </w:rPr>
-              <w:instrText xml:space="preserve"> PAGEREF _Toc521590528 \h </w:instrText>
+              <w:instrText xml:space="preserve"> PAGEREF _Toc521590905 \h </w:instrText>
             </w:r>
             <w:r>
               <w:rPr>
@@ -795,7 +793,78 @@
                 <w:noProof/>
                 <w:webHidden/>
               </w:rPr>
-              <w:t>2</w:t>
+              <w:t>3</w:t>
+            </w:r>
+            <w:r>
+              <w:rPr>
+                <w:noProof/>
+                <w:webHidden/>
+              </w:rPr>
+              <w:fldChar w:fldCharType="end"/>
+            </w:r>
+          </w:hyperlink>
+        </w:p>
+        <w:p>
+          <w:pPr>
+            <w:pStyle w:val="TOC2"/>
+            <w:tabs>
+              <w:tab w:val="right" w:leader="dot" w:pos="10456"/>
+            </w:tabs>
+            <w:rPr>
+              <w:rFonts w:eastAsiaTheme="minorEastAsia"/>
+              <w:noProof/>
+              <w:szCs w:val="20"/>
+              <w:lang w:eastAsia="en-IN" w:bidi="hi-IN"/>
+            </w:rPr>
+          </w:pPr>
+          <w:hyperlink w:anchor="_Toc521590906" w:history="1">
+            <w:r>
+              <w:rPr>
+                <w:rStyle w:val="Hyperlink"/>
+                <w:noProof/>
+              </w:rPr>
+              <w:t>Dev Machine</w:t>
+            </w:r>
+            <w:r>
+              <w:rPr>
+                <w:noProof/>
+                <w:webHidden/>
+              </w:rPr>
+              <w:tab/>
+            </w:r>
+            <w:r>
+              <w:rPr>
+                <w:noProof/>
+                <w:webHidden/>
+              </w:rPr>
+              <w:fldChar w:fldCharType="begin"/>
+            </w:r>
+            <w:r>
+              <w:rPr>
+                <w:noProof/>
+                <w:webHidden/>
+              </w:rPr>
+              <w:instrText xml:space="preserve"> PAGEREF _Toc521590906 \h </w:instrText>
+            </w:r>
+            <w:r>
+              <w:rPr>
+                <w:noProof/>
+                <w:webHidden/>
+              </w:rPr>
+            </w:r>
+            <w:r>
+              <w:rPr>
+                <w:noProof/>
+                <w:webHidden/>
+              </w:rPr>
+              <w:fldChar w:fldCharType="separate"/>
+            </w:r>
+            <w:r>
+              <w:rPr>
+                <w:noProof/>
+                <w:webHidden/>
+              </w:rPr>
+              <w:t>3</w:t>
             </w:r>
             <w:r>
               <w:rPr>
@@ -819,7 +888,7 @@
               <w:lang w:eastAsia="en-IN" w:bidi="hi-IN"/>
             </w:rPr>
           </w:pPr>
-          <w:hyperlink w:anchor="_Toc521590529" w:history="1">
+          <w:hyperlink w:anchor="_Toc521590907" w:history="1">
             <w:r>
               <w:rPr>
                 <w:rStyle w:val="Hyperlink"/>
@@ -846,7 +915,7 @@
                 <w:noProof/>
                 <w:webHidden/>
               </w:rPr>
-              <w:instrText xml:space="preserve"> PAGEREF _Toc521590529 \h </w:instrText>
+              <w:instrText xml:space="preserve"> PAGEREF _Toc521590907 \h </w:instrText>
             </w:r>
             <w:r>
               <w:rPr>
@@ -866,7 +935,7 @@
                 <w:noProof/>
                 <w:webHidden/>
               </w:rPr>
-              <w:t>3</w:t>
+              <w:t>4</w:t>
             </w:r>
             <w:r>
               <w:rPr>
@@ -890,7 +959,7 @@
               <w:lang w:eastAsia="en-IN" w:bidi="hi-IN"/>
             </w:rPr>
           </w:pPr>
-          <w:hyperlink w:anchor="_Toc521590530" w:history="1">
+          <w:hyperlink w:anchor="_Toc521590908" w:history="1">
             <w:r>
               <w:rPr>
                 <w:rStyle w:val="Hyperlink"/>
@@ -917,7 +986,7 @@
                 <w:noProof/>
                 <w:webHidden/>
               </w:rPr>
-              <w:instrText xml:space="preserve"> PAGEREF _Toc521590530 \h </w:instrText>
+              <w:instrText xml:space="preserve"> PAGEREF _Toc521590908 \h </w:instrText>
             </w:r>
             <w:r>
               <w:rPr>
@@ -937,7 +1006,7 @@
                 <w:noProof/>
                 <w:webHidden/>
               </w:rPr>
-              <w:t>3</w:t>
+              <w:t>4</w:t>
             </w:r>
             <w:r>
               <w:rPr>
@@ -961,7 +1030,7 @@
               <w:lang w:eastAsia="en-IN" w:bidi="hi-IN"/>
             </w:rPr>
           </w:pPr>
-          <w:hyperlink w:anchor="_Toc521590531" w:history="1">
+          <w:hyperlink w:anchor="_Toc521590909" w:history="1">
             <w:r>
               <w:rPr>
                 <w:rStyle w:val="Hyperlink"/>
@@ -988,7 +1057,7 @@
                 <w:noProof/>
                 <w:webHidden/>
               </w:rPr>
-              <w:instrText xml:space="preserve"> PAGEREF _Toc521590531 \h </w:instrText>
+              <w:instrText xml:space="preserve"> PAGEREF _Toc521590909 \h </w:instrText>
             </w:r>
             <w:r>
               <w:rPr>
@@ -1008,7 +1077,7 @@
                 <w:noProof/>
                 <w:webHidden/>
               </w:rPr>
-              <w:t>5</w:t>
+              <w:t>6</w:t>
             </w:r>
             <w:r>
               <w:rPr>
@@ -1032,7 +1101,7 @@
               <w:lang w:eastAsia="en-IN" w:bidi="hi-IN"/>
             </w:rPr>
           </w:pPr>
-          <w:hyperlink w:anchor="_Toc521590532" w:history="1">
+          <w:hyperlink w:anchor="_Toc521590910" w:history="1">
             <w:r>
               <w:rPr>
                 <w:rStyle w:val="Hyperlink"/>
@@ -1059,7 +1128,7 @@
                 <w:noProof/>
                 <w:webHidden/>
               </w:rPr>
-              <w:instrText xml:space="preserve"> PAGEREF _Toc521590532 \h </w:instrText>
+              <w:instrText xml:space="preserve"> PAGEREF _Toc521590910 \h </w:instrText>
             </w:r>
             <w:r>
               <w:rPr>
@@ -1103,7 +1172,7 @@
               <w:lang w:eastAsia="en-IN" w:bidi="hi-IN"/>
             </w:rPr>
           </w:pPr>
-          <w:hyperlink w:anchor="_Toc521590533" w:history="1">
+          <w:hyperlink w:anchor="_Toc521590911" w:history="1">
             <w:r>
               <w:rPr>
                 <w:rStyle w:val="Hyperlink"/>
@@ -1130,7 +1199,7 @@
                 <w:noProof/>
                 <w:webHidden/>
               </w:rPr>
-              <w:instrText xml:space="preserve"> PAGEREF _Toc521590533 \h </w:instrText>
+              <w:instrText xml:space="preserve"> PAGEREF _Toc521590911 \h </w:instrText>
             </w:r>
             <w:r>
               <w:rPr>
@@ -1174,7 +1243,7 @@
               <w:lang w:eastAsia="en-IN" w:bidi="hi-IN"/>
             </w:rPr>
           </w:pPr>
-          <w:hyperlink w:anchor="_Toc521590534" w:history="1">
+          <w:hyperlink w:anchor="_Toc521590912" w:history="1">
             <w:r>
               <w:rPr>
                 <w:rStyle w:val="Hyperlink"/>
@@ -1201,7 +1270,7 @@
                 <w:noProof/>
                 <w:webHidden/>
               </w:rPr>
-              <w:instrText xml:space="preserve"> PAGEREF _Toc521590534 \h </w:instrText>
+              <w:instrText xml:space="preserve"> PAGEREF _Toc521590912 \h </w:instrText>
             </w:r>
             <w:r>
               <w:rPr>
@@ -1245,12 +1314,15 @@
       </w:sdtContent>
     </w:sdt>
     <w:p/>
-    <w:p/>
+    <w:p>
+      <w:bookmarkStart w:id="0" w:name="_GoBack"/>
+      <w:bookmarkEnd w:id="0"/>
+    </w:p>
     <w:p>
       <w:pPr>
         <w:pStyle w:val="Heading1"/>
       </w:pPr>
-      <w:bookmarkStart w:id="1" w:name="_Toc521590519"/>
+      <w:bookmarkStart w:id="1" w:name="_Toc521590896"/>
       <w:r>
         <w:t>Introduction</w:t>
       </w:r>
@@ -1295,7 +1367,7 @@
       <w:pPr>
         <w:pStyle w:val="Heading1"/>
       </w:pPr>
-      <w:bookmarkStart w:id="2" w:name="_Toc521590520"/>
+      <w:bookmarkStart w:id="2" w:name="_Toc521590897"/>
       <w:r>
         <w:t>Technology</w:t>
       </w:r>
@@ -1396,7 +1468,7 @@
           <w:rStyle w:val="Heading2Char"/>
         </w:rPr>
       </w:pPr>
-      <w:bookmarkStart w:id="3" w:name="_Toc521590521"/>
+      <w:bookmarkStart w:id="3" w:name="_Toc521590898"/>
       <w:proofErr w:type="spellStart"/>
       <w:r>
         <w:rPr>
@@ -1420,6 +1492,7 @@
           <w:rFonts w:ascii="Arial" w:hAnsi="Arial" w:cs="Arial"/>
           <w:color w:val="222222"/>
         </w:rPr>
+        <w:lastRenderedPageBreak/>
         <w:t xml:space="preserve">The </w:t>
       </w:r>
       <w:r>
@@ -1489,7 +1562,7 @@
       <w:pPr>
         <w:pStyle w:val="Heading2"/>
       </w:pPr>
-      <w:bookmarkStart w:id="4" w:name="_Toc521590522"/>
+      <w:bookmarkStart w:id="4" w:name="_Toc521590899"/>
       <w:r>
         <w:t>Visual Studio and C#</w:t>
       </w:r>
@@ -1502,7 +1575,7 @@
           <w:rStyle w:val="Heading2Char"/>
         </w:rPr>
       </w:pPr>
-      <w:bookmarkStart w:id="5" w:name="_Toc521590523"/>
+      <w:bookmarkStart w:id="5" w:name="_Toc521590900"/>
       <w:r>
         <w:rPr>
           <w:rStyle w:val="Heading2Char"/>
@@ -1534,7 +1607,7 @@
       <w:pPr>
         <w:pStyle w:val="Heading1"/>
       </w:pPr>
-      <w:bookmarkStart w:id="6" w:name="_Toc521590524"/>
+      <w:bookmarkStart w:id="6" w:name="_Toc521590901"/>
       <w:r>
         <w:t>Pre-requisites</w:t>
       </w:r>
@@ -1545,7 +1618,7 @@
       <w:pPr>
         <w:pStyle w:val="Heading2"/>
       </w:pPr>
-      <w:bookmarkStart w:id="7" w:name="_Toc521590525"/>
+      <w:bookmarkStart w:id="7" w:name="_Toc521590902"/>
       <w:r>
         <w:t>Web-Server</w:t>
       </w:r>
@@ -1556,7 +1629,7 @@
       <w:pPr>
         <w:pStyle w:val="Heading3"/>
       </w:pPr>
-      <w:bookmarkStart w:id="8" w:name="_Toc521590526"/>
+      <w:bookmarkStart w:id="8" w:name="_Toc521590903"/>
       <w:r>
         <w:t>Non-Unicode fonts</w:t>
       </w:r>
@@ -1582,21 +1655,105 @@
           <w:rFonts w:ascii="Arial" w:hAnsi="Arial" w:cs="Arial"/>
           <w:color w:val="222222"/>
         </w:rPr>
-        <w:t xml:space="preserve">code base </w:t>
+        <w:t>code</w:t>
       </w:r>
       <w:r>
         <w:rPr>
           <w:rFonts w:ascii="Arial" w:hAnsi="Arial" w:cs="Arial"/>
           <w:color w:val="222222"/>
         </w:rPr>
+        <w:t>-</w:t>
+      </w:r>
+      <w:r>
+        <w:rPr>
+          <w:rFonts w:ascii="Arial" w:hAnsi="Arial" w:cs="Arial"/>
+          <w:color w:val="222222"/>
+        </w:rPr>
+        <w:t xml:space="preserve">base </w:t>
+      </w:r>
+      <w:r>
+        <w:rPr>
+          <w:rFonts w:ascii="Arial" w:hAnsi="Arial" w:cs="Arial"/>
+          <w:color w:val="222222"/>
+        </w:rPr>
         <w:t>has the non-Unicode fonts</w:t>
+      </w:r>
+      <w:r>
+        <w:rPr>
+          <w:rFonts w:ascii="Arial" w:hAnsi="Arial" w:cs="Arial"/>
+          <w:color w:val="222222"/>
+        </w:rPr>
+        <w:t xml:space="preserve"> that need to be installed.</w:t>
+      </w:r>
+    </w:p>
+    <w:p>
+      <w:pPr>
+        <w:rPr>
+          <w:rFonts w:ascii="Arial" w:hAnsi="Arial" w:cs="Arial"/>
+          <w:color w:val="222222"/>
+        </w:rPr>
+      </w:pPr>
+      <w:r>
+        <w:rPr>
+          <w:rFonts w:ascii="Arial" w:hAnsi="Arial" w:cs="Arial"/>
+          <w:noProof/>
+          <w:color w:val="222222"/>
+        </w:rPr>
+        <w:drawing>
+          <wp:inline distT="0" distB="0" distL="0" distR="0" wp14:anchorId="3BE34FDF" wp14:editId="3AA40E2C">
+            <wp:extent cx="2334944" cy="4895850"/>
+            <wp:effectExtent l="0" t="0" r="8255" b="0"/>
+            <wp:docPr id="12" name="Picture 12"/>
+            <wp:cNvGraphicFramePr>
+              <a:graphicFrameLocks xmlns:a="http://schemas.openxmlformats.org/drawingml/2006/main" noChangeAspect="1"/>
+            </wp:cNvGraphicFramePr>
+            <a:graphic xmlns:a="http://schemas.openxmlformats.org/drawingml/2006/main">
+              <a:graphicData uri="http://schemas.openxmlformats.org/drawingml/2006/picture">
+                <pic:pic xmlns:pic="http://schemas.openxmlformats.org/drawingml/2006/picture">
+                  <pic:nvPicPr>
+                    <pic:cNvPr id="0" name="Picture 2"/>
+                    <pic:cNvPicPr>
+                      <a:picLocks noChangeAspect="1" noChangeArrowheads="1"/>
+                    </pic:cNvPicPr>
+                  </pic:nvPicPr>
+                  <pic:blipFill>
+                    <a:blip r:embed="rId9">
+                      <a:extLst>
+                        <a:ext uri="{28A0092B-C50C-407E-A947-70E740481C1C}">
+                          <a14:useLocalDpi xmlns:a14="http://schemas.microsoft.com/office/drawing/2010/main" val="0"/>
+                        </a:ext>
+                      </a:extLst>
+                    </a:blip>
+                    <a:srcRect/>
+                    <a:stretch>
+                      <a:fillRect/>
+                    </a:stretch>
+                  </pic:blipFill>
+                  <pic:spPr bwMode="auto">
+                    <a:xfrm>
+                      <a:off x="0" y="0"/>
+                      <a:ext cx="2338746" cy="4903822"/>
+                    </a:xfrm>
+                    <a:prstGeom prst="rect">
+                      <a:avLst/>
+                    </a:prstGeom>
+                    <a:noFill/>
+                    <a:ln>
+                      <a:noFill/>
+                    </a:ln>
+                  </pic:spPr>
+                </pic:pic>
+              </a:graphicData>
+            </a:graphic>
+          </wp:inline>
+        </w:drawing>
       </w:r>
     </w:p>
     <w:p>
       <w:pPr>
         <w:pStyle w:val="Heading3"/>
       </w:pPr>
-      <w:bookmarkStart w:id="9" w:name="_Toc521590527"/>
+      <w:bookmarkStart w:id="9" w:name="_Toc521590904"/>
       <w:r>
         <w:t>MS-Word</w:t>
       </w:r>
@@ -1615,6 +1772,7 @@
           <w:rFonts w:ascii="Arial" w:hAnsi="Arial" w:cs="Arial"/>
           <w:color w:val="222222"/>
         </w:rPr>
+        <w:lastRenderedPageBreak/>
         <w:t xml:space="preserve">SIL Conversion uses MS-Word for conversion and we use SIL Converter </w:t>
       </w:r>
       <w:proofErr w:type="gramStart"/>
@@ -1638,7 +1796,7 @@
       <w:pPr>
         <w:pStyle w:val="Heading3"/>
       </w:pPr>
-      <w:bookmarkStart w:id="10" w:name="_Toc521590528"/>
+      <w:bookmarkStart w:id="10" w:name="_Toc521590905"/>
       <w:r>
         <w:t>SIL Converters and TEC maps</w:t>
       </w:r>
@@ -1660,7 +1818,7 @@
         </w:rPr>
         <w:t>Step (1) Install SIL Converters from </w:t>
       </w:r>
-      <w:hyperlink r:id="rId9" w:tgtFrame="_blank" w:history="1">
+      <w:hyperlink r:id="rId10" w:tgtFrame="_blank" w:history="1">
         <w:r>
           <w:rPr>
             <w:rStyle w:val="Hyperlink"/>
@@ -1767,7 +1925,6 @@
           <w:noProof/>
           <w:color w:val="222222"/>
         </w:rPr>
-        <w:lastRenderedPageBreak/>
         <w:drawing>
           <wp:inline distT="0" distB="0" distL="0" distR="0" wp14:anchorId="2D8E6703" wp14:editId="4B12A785">
             <wp:extent cx="4448175" cy="4657725"/>
@@ -1784,7 +1941,7 @@
                     <pic:cNvPicPr/>
                   </pic:nvPicPr>
                   <pic:blipFill>
-                    <a:blip r:embed="rId10">
+                    <a:blip r:embed="rId11">
                       <a:extLst>
                         <a:ext uri="{28A0092B-C50C-407E-A947-70E740481C1C}">
                           <a14:useLocalDpi xmlns:a14="http://schemas.microsoft.com/office/drawing/2010/main" val="0"/>
@@ -1813,22 +1970,69 @@
     </w:p>
     <w:p>
       <w:pPr>
-        <w:shd w:val="clear" w:color="auto" w:fill="FFFFFF"/>
-        <w:rPr>
-          <w:rFonts w:ascii="Arial" w:hAnsi="Arial" w:cs="Arial"/>
-          <w:color w:val="222222"/>
-        </w:rPr>
+        <w:pStyle w:val="Heading2"/>
       </w:pPr>
+      <w:bookmarkStart w:id="11" w:name="_Toc521590906"/>
+      <w:r>
+        <w:t>Dev Machine</w:t>
+      </w:r>
+      <w:bookmarkEnd w:id="11"/>
+    </w:p>
+    <w:p/>
+    <w:p>
+      <w:r>
+        <w:t>All the above requirements for web-server need to be installed on Dev Machine.</w:t>
+      </w:r>
+    </w:p>
+    <w:p>
+      <w:r>
+        <w:t xml:space="preserve">In addition, </w:t>
+      </w:r>
+      <w:r>
+        <w:rPr>
+          <w:b/>
+          <w:bCs/>
+        </w:rPr>
+        <w:t>Visual Studio</w:t>
+      </w:r>
+      <w:r>
+        <w:rPr>
+          <w:b/>
+          <w:bCs/>
+        </w:rPr>
+        <w:t xml:space="preserve"> </w:t>
+      </w:r>
+      <w:r>
+        <w:t>can be used to</w:t>
+      </w:r>
+      <w:r>
+        <w:rPr>
+          <w:b/>
+          <w:bCs/>
+        </w:rPr>
+        <w:t xml:space="preserve"> modify the code-base </w:t>
+      </w:r>
+      <w:r>
+        <w:t>and to</w:t>
+      </w:r>
+      <w:r>
+        <w:rPr>
+          <w:b/>
+          <w:bCs/>
+        </w:rPr>
+        <w:t xml:space="preserve"> add additional conversion capabilities.</w:t>
+      </w:r>
     </w:p>
     <w:p>
       <w:pPr>
         <w:pStyle w:val="Heading1"/>
       </w:pPr>
-      <w:bookmarkStart w:id="11" w:name="_Toc521590529"/>
-      <w:r>
+      <w:bookmarkStart w:id="12" w:name="_Toc521590907"/>
+      <w:r>
+        <w:lastRenderedPageBreak/>
         <w:t>Usage</w:t>
       </w:r>
-      <w:bookmarkEnd w:id="11"/>
+      <w:bookmarkEnd w:id="12"/>
     </w:p>
     <w:p>
       <w:pPr>
@@ -1858,7 +2062,7 @@
                     </pic:cNvPicPr>
                   </pic:nvPicPr>
                   <pic:blipFill>
-                    <a:blip r:embed="rId11">
+                    <a:blip r:embed="rId12">
                       <a:extLst>
                         <a:ext uri="{28A0092B-C50C-407E-A947-70E740481C1C}">
                           <a14:useLocalDpi xmlns:a14="http://schemas.microsoft.com/office/drawing/2010/main" val="0"/>
@@ -1895,11 +2099,11 @@
       <w:pPr>
         <w:pStyle w:val="Heading2"/>
       </w:pPr>
-      <w:bookmarkStart w:id="12" w:name="_Toc521590530"/>
+      <w:bookmarkStart w:id="13" w:name="_Toc521590908"/>
       <w:r>
         <w:t>File Conversion</w:t>
       </w:r>
-      <w:bookmarkEnd w:id="12"/>
+      <w:bookmarkEnd w:id="13"/>
     </w:p>
     <w:p/>
     <w:p>
@@ -1929,7 +2133,6 @@
         <w:rPr>
           <w:noProof/>
         </w:rPr>
-        <w:lastRenderedPageBreak/>
         <w:drawing>
           <wp:inline distT="0" distB="0" distL="0" distR="0" wp14:anchorId="5C1E26D7" wp14:editId="0BC4FC32">
             <wp:extent cx="5724525" cy="2924175"/>
@@ -1948,7 +2151,7 @@
                     </pic:cNvPicPr>
                   </pic:nvPicPr>
                   <pic:blipFill>
-                    <a:blip r:embed="rId12">
+                    <a:blip r:embed="rId13">
                       <a:extLst>
                         <a:ext uri="{28A0092B-C50C-407E-A947-70E740481C1C}">
                           <a14:useLocalDpi xmlns:a14="http://schemas.microsoft.com/office/drawing/2010/main" val="0"/>
@@ -2008,6 +2211,7 @@
         <w:rPr>
           <w:noProof/>
         </w:rPr>
+        <w:lastRenderedPageBreak/>
         <w:drawing>
           <wp:inline distT="0" distB="0" distL="0" distR="0" wp14:anchorId="1F0BC7D5" wp14:editId="21FDFCAA">
             <wp:extent cx="5352551" cy="5343525"/>
@@ -2026,7 +2230,7 @@
                     </pic:cNvPicPr>
                   </pic:nvPicPr>
                   <pic:blipFill>
-                    <a:blip r:embed="rId13">
+                    <a:blip r:embed="rId14">
                       <a:extLst>
                         <a:ext uri="{28A0092B-C50C-407E-A947-70E740481C1C}">
                           <a14:useLocalDpi xmlns:a14="http://schemas.microsoft.com/office/drawing/2010/main" val="0"/>
@@ -2061,7 +2265,6 @@
     <w:p/>
     <w:p>
       <w:r>
-        <w:lastRenderedPageBreak/>
         <w:t xml:space="preserve">Step 3: </w:t>
       </w:r>
       <w:r>
@@ -2098,7 +2301,7 @@
                     </pic:cNvPicPr>
                   </pic:nvPicPr>
                   <pic:blipFill>
-                    <a:blip r:embed="rId14">
+                    <a:blip r:embed="rId15">
                       <a:extLst>
                         <a:ext uri="{28A0092B-C50C-407E-A947-70E740481C1C}">
                           <a14:useLocalDpi xmlns:a14="http://schemas.microsoft.com/office/drawing/2010/main" val="0"/>
@@ -2134,11 +2337,12 @@
       <w:pPr>
         <w:pStyle w:val="Heading2"/>
       </w:pPr>
-      <w:bookmarkStart w:id="13" w:name="_Toc521590531"/>
-      <w:r>
+      <w:bookmarkStart w:id="14" w:name="_Toc521590909"/>
+      <w:r>
+        <w:lastRenderedPageBreak/>
         <w:t>Text Conversion</w:t>
       </w:r>
-      <w:bookmarkEnd w:id="13"/>
+      <w:bookmarkEnd w:id="14"/>
     </w:p>
     <w:p/>
     <w:p>
@@ -2184,7 +2388,7 @@
                     </pic:cNvPicPr>
                   </pic:nvPicPr>
                   <pic:blipFill>
-                    <a:blip r:embed="rId15">
+                    <a:blip r:embed="rId16">
                       <a:extLst>
                         <a:ext uri="{28A0092B-C50C-407E-A947-70E740481C1C}">
                           <a14:useLocalDpi xmlns:a14="http://schemas.microsoft.com/office/drawing/2010/main" val="0"/>
@@ -2221,19 +2425,18 @@
       <w:pPr>
         <w:pStyle w:val="Heading1"/>
       </w:pPr>
-      <w:bookmarkStart w:id="14" w:name="_Toc521590532"/>
-      <w:r>
-        <w:lastRenderedPageBreak/>
+      <w:bookmarkStart w:id="15" w:name="_Toc521590910"/>
+      <w:r>
         <w:t>Adding conversion ability</w:t>
       </w:r>
-      <w:bookmarkEnd w:id="14"/>
+      <w:bookmarkEnd w:id="15"/>
     </w:p>
     <w:p/>
     <w:p>
       <w:pPr>
         <w:pStyle w:val="Heading2"/>
       </w:pPr>
-      <w:bookmarkStart w:id="15" w:name="_Toc521590533"/>
+      <w:bookmarkStart w:id="16" w:name="_Toc521590911"/>
       <w:proofErr w:type="spellStart"/>
       <w:r>
         <w:t>TECk</w:t>
@@ -2248,7 +2451,7 @@
       <w:r>
         <w:t xml:space="preserve"> generation</w:t>
       </w:r>
-      <w:bookmarkEnd w:id="15"/>
+      <w:bookmarkEnd w:id="16"/>
     </w:p>
     <w:p/>
     <w:p>
@@ -2261,7 +2464,7 @@
       <w:r>
         <w:t xml:space="preserve">, a TEC file needs to be created. The process is best explained by SIL: </w:t>
       </w:r>
-      <w:hyperlink r:id="rId16" w:history="1">
+      <w:hyperlink r:id="rId17" w:history="1">
         <w:r>
           <w:rPr>
             <w:rStyle w:val="Hyperlink"/>
@@ -2282,11 +2485,11 @@
       <w:pPr>
         <w:pStyle w:val="Heading2"/>
       </w:pPr>
-      <w:bookmarkStart w:id="16" w:name="_Toc521590534"/>
+      <w:bookmarkStart w:id="17" w:name="_Toc521590912"/>
       <w:r>
         <w:t>TEC file addition to web-application</w:t>
       </w:r>
-      <w:bookmarkEnd w:id="16"/>
+      <w:bookmarkEnd w:id="17"/>
     </w:p>
     <w:p/>
     <w:p>
@@ -2299,6 +2502,7 @@
         <w:rPr>
           <w:noProof/>
         </w:rPr>
+        <w:lastRenderedPageBreak/>
         <w:drawing>
           <wp:inline distT="0" distB="0" distL="0" distR="0" wp14:anchorId="4C05202B" wp14:editId="7BAFE649">
             <wp:extent cx="3876675" cy="3314700"/>
@@ -2317,7 +2521,7 @@
                     </pic:cNvPicPr>
                   </pic:nvPicPr>
                   <pic:blipFill>
-                    <a:blip r:embed="rId17">
+                    <a:blip r:embed="rId18">
                       <a:extLst>
                         <a:ext uri="{28A0092B-C50C-407E-A947-70E740481C1C}">
                           <a14:useLocalDpi xmlns:a14="http://schemas.microsoft.com/office/drawing/2010/main" val="0"/>
@@ -2359,7 +2563,6 @@
         <w:rPr>
           <w:noProof/>
         </w:rPr>
-        <w:lastRenderedPageBreak/>
         <w:drawing>
           <wp:inline distT="0" distB="0" distL="0" distR="0" wp14:anchorId="26228877" wp14:editId="15DA0025">
             <wp:extent cx="4457700" cy="2886075"/>
@@ -2378,7 +2581,7 @@
                     </pic:cNvPicPr>
                   </pic:nvPicPr>
                   <pic:blipFill>
-                    <a:blip r:embed="rId18">
+                    <a:blip r:embed="rId19">
                       <a:extLst>
                         <a:ext uri="{28A0092B-C50C-407E-A947-70E740481C1C}">
                           <a14:useLocalDpi xmlns:a14="http://schemas.microsoft.com/office/drawing/2010/main" val="0"/>
@@ -2450,6 +2653,7 @@
         <w:rPr>
           <w:noProof/>
         </w:rPr>
+        <w:lastRenderedPageBreak/>
         <w:drawing>
           <wp:inline distT="0" distB="0" distL="0" distR="0" wp14:anchorId="674446C8" wp14:editId="415C6177">
             <wp:extent cx="5760720" cy="3291840"/>
@@ -2468,7 +2672,7 @@
                     </pic:cNvPicPr>
                   </pic:nvPicPr>
                   <pic:blipFill>
-                    <a:blip r:embed="rId19">
+                    <a:blip r:embed="rId20">
                       <a:extLst>
                         <a:ext uri="{28A0092B-C50C-407E-A947-70E740481C1C}">
                           <a14:useLocalDpi xmlns:a14="http://schemas.microsoft.com/office/drawing/2010/main" val="0"/>
@@ -2511,7 +2715,6 @@
         <w:rPr>
           <w:noProof/>
         </w:rPr>
-        <w:lastRenderedPageBreak/>
         <w:drawing>
           <wp:inline distT="0" distB="0" distL="0" distR="0" wp14:anchorId="1013E0E9" wp14:editId="65A7F37A">
             <wp:extent cx="5724525" cy="3810000"/>
@@ -2530,7 +2733,7 @@
                     </pic:cNvPicPr>
                   </pic:nvPicPr>
                   <pic:blipFill>
-                    <a:blip r:embed="rId20">
+                    <a:blip r:embed="rId21">
                       <a:extLst>
                         <a:ext uri="{28A0092B-C50C-407E-A947-70E740481C1C}">
                           <a14:useLocalDpi xmlns:a14="http://schemas.microsoft.com/office/drawing/2010/main" val="0"/>
@@ -2568,7 +2771,7 @@
       </w:r>
     </w:p>
     <w:sectPr>
-      <w:headerReference w:type="default" r:id="rId21"/>
+      <w:headerReference w:type="default" r:id="rId22"/>
       <w:pgSz w:w="11906" w:h="16838"/>
       <w:pgMar w:top="720" w:right="720" w:bottom="720" w:left="720" w:header="709" w:footer="709" w:gutter="0"/>
       <w:cols w:space="708"/>
@@ -3702,7 +3905,7 @@
 </file>
 
 <file path=customXml/itemProps1.xml><?xml version="1.0" encoding="utf-8"?>
-<ds:datastoreItem xmlns:ds="http://schemas.openxmlformats.org/officeDocument/2006/customXml" ds:itemID="{7E34B542-D420-4386-8C10-AAD90EA686F6}">
+<ds:datastoreItem xmlns:ds="http://schemas.openxmlformats.org/officeDocument/2006/customXml" ds:itemID="{E0C4F6B6-5E23-42A9-8482-8E3835AFB8DB}">
   <ds:schemaRefs>
     <ds:schemaRef ds:uri="http://schemas.openxmlformats.org/officeDocument/2006/bibliography"/>
   </ds:schemaRefs>

</xml_diff>

<commit_message>
TEC Map to TEC file generation is added
</commit_message>
<xml_diff>
--- a/README.docx
+++ b/README.docx
@@ -107,7 +107,7 @@
             </w:rPr>
             <w:fldChar w:fldCharType="separate"/>
           </w:r>
-          <w:hyperlink w:anchor="_Toc521590896" w:history="1">
+          <w:hyperlink w:anchor="_Toc521593744" w:history="1">
             <w:r>
               <w:rPr>
                 <w:rStyle w:val="Hyperlink"/>
@@ -134,7 +134,7 @@
                 <w:noProof/>
                 <w:webHidden/>
               </w:rPr>
-              <w:instrText xml:space="preserve"> PAGEREF _Toc521590896 \h </w:instrText>
+              <w:instrText xml:space="preserve"> PAGEREF _Toc521593744 \h </w:instrText>
             </w:r>
             <w:r>
               <w:rPr>
@@ -178,7 +178,7 @@
               <w:lang w:eastAsia="en-IN" w:bidi="hi-IN"/>
             </w:rPr>
           </w:pPr>
-          <w:hyperlink w:anchor="_Toc521590897" w:history="1">
+          <w:hyperlink w:anchor="_Toc521593745" w:history="1">
             <w:r>
               <w:rPr>
                 <w:rStyle w:val="Hyperlink"/>
@@ -205,7 +205,7 @@
                 <w:noProof/>
                 <w:webHidden/>
               </w:rPr>
-              <w:instrText xml:space="preserve"> PAGEREF _Toc521590897 \h </w:instrText>
+              <w:instrText xml:space="preserve"> PAGEREF _Toc521593745 \h </w:instrText>
             </w:r>
             <w:r>
               <w:rPr>
@@ -249,7 +249,7 @@
               <w:lang w:eastAsia="en-IN" w:bidi="hi-IN"/>
             </w:rPr>
           </w:pPr>
-          <w:hyperlink w:anchor="_Toc521590898" w:history="1">
+          <w:hyperlink w:anchor="_Toc521593746" w:history="1">
             <w:r>
               <w:rPr>
                 <w:rStyle w:val="Hyperlink"/>
@@ -276,7 +276,7 @@
                 <w:noProof/>
                 <w:webHidden/>
               </w:rPr>
-              <w:instrText xml:space="preserve"> PAGEREF _Toc521590898 \h </w:instrText>
+              <w:instrText xml:space="preserve"> PAGEREF _Toc521593746 \h </w:instrText>
             </w:r>
             <w:r>
               <w:rPr>
@@ -320,7 +320,7 @@
               <w:lang w:eastAsia="en-IN" w:bidi="hi-IN"/>
             </w:rPr>
           </w:pPr>
-          <w:hyperlink w:anchor="_Toc521590899" w:history="1">
+          <w:hyperlink w:anchor="_Toc521593747" w:history="1">
             <w:r>
               <w:rPr>
                 <w:rStyle w:val="Hyperlink"/>
@@ -347,7 +347,7 @@
                 <w:noProof/>
                 <w:webHidden/>
               </w:rPr>
-              <w:instrText xml:space="preserve"> PAGEREF _Toc521590899 \h </w:instrText>
+              <w:instrText xml:space="preserve"> PAGEREF _Toc521593747 \h </w:instrText>
             </w:r>
             <w:r>
               <w:rPr>
@@ -391,7 +391,7 @@
               <w:lang w:eastAsia="en-IN" w:bidi="hi-IN"/>
             </w:rPr>
           </w:pPr>
-          <w:hyperlink w:anchor="_Toc521590900" w:history="1">
+          <w:hyperlink w:anchor="_Toc521593748" w:history="1">
             <w:r>
               <w:rPr>
                 <w:rStyle w:val="Hyperlink"/>
@@ -418,7 +418,7 @@
                 <w:noProof/>
                 <w:webHidden/>
               </w:rPr>
-              <w:instrText xml:space="preserve"> PAGEREF _Toc521590900 \h </w:instrText>
+              <w:instrText xml:space="preserve"> PAGEREF _Toc521593748 \h </w:instrText>
             </w:r>
             <w:r>
               <w:rPr>
@@ -462,7 +462,7 @@
               <w:lang w:eastAsia="en-IN" w:bidi="hi-IN"/>
             </w:rPr>
           </w:pPr>
-          <w:hyperlink w:anchor="_Toc521590901" w:history="1">
+          <w:hyperlink w:anchor="_Toc521593749" w:history="1">
             <w:r>
               <w:rPr>
                 <w:rStyle w:val="Hyperlink"/>
@@ -489,7 +489,7 @@
                 <w:noProof/>
                 <w:webHidden/>
               </w:rPr>
-              <w:instrText xml:space="preserve"> PAGEREF _Toc521590901 \h </w:instrText>
+              <w:instrText xml:space="preserve"> PAGEREF _Toc521593749 \h </w:instrText>
             </w:r>
             <w:r>
               <w:rPr>
@@ -533,7 +533,7 @@
               <w:lang w:eastAsia="en-IN" w:bidi="hi-IN"/>
             </w:rPr>
           </w:pPr>
-          <w:hyperlink w:anchor="_Toc521590902" w:history="1">
+          <w:hyperlink w:anchor="_Toc521593750" w:history="1">
             <w:r>
               <w:rPr>
                 <w:rStyle w:val="Hyperlink"/>
@@ -560,7 +560,7 @@
                 <w:noProof/>
                 <w:webHidden/>
               </w:rPr>
-              <w:instrText xml:space="preserve"> PAGEREF _Toc521590902 \h </w:instrText>
+              <w:instrText xml:space="preserve"> PAGEREF _Toc521593750 \h </w:instrText>
             </w:r>
             <w:r>
               <w:rPr>
@@ -604,7 +604,7 @@
               <w:lang w:eastAsia="en-IN" w:bidi="hi-IN"/>
             </w:rPr>
           </w:pPr>
-          <w:hyperlink w:anchor="_Toc521590903" w:history="1">
+          <w:hyperlink w:anchor="_Toc521593751" w:history="1">
             <w:r>
               <w:rPr>
                 <w:rStyle w:val="Hyperlink"/>
@@ -631,7 +631,7 @@
                 <w:noProof/>
                 <w:webHidden/>
               </w:rPr>
-              <w:instrText xml:space="preserve"> PAGEREF _Toc521590903 \h </w:instrText>
+              <w:instrText xml:space="preserve"> PAGEREF _Toc521593751 \h </w:instrText>
             </w:r>
             <w:r>
               <w:rPr>
@@ -675,7 +675,7 @@
               <w:lang w:eastAsia="en-IN" w:bidi="hi-IN"/>
             </w:rPr>
           </w:pPr>
-          <w:hyperlink w:anchor="_Toc521590904" w:history="1">
+          <w:hyperlink w:anchor="_Toc521593752" w:history="1">
             <w:r>
               <w:rPr>
                 <w:rStyle w:val="Hyperlink"/>
@@ -702,7 +702,7 @@
                 <w:noProof/>
                 <w:webHidden/>
               </w:rPr>
-              <w:instrText xml:space="preserve"> PAGEREF _Toc521590904 \h </w:instrText>
+              <w:instrText xml:space="preserve"> PAGEREF _Toc521593752 \h </w:instrText>
             </w:r>
             <w:r>
               <w:rPr>
@@ -746,7 +746,7 @@
               <w:lang w:eastAsia="en-IN" w:bidi="hi-IN"/>
             </w:rPr>
           </w:pPr>
-          <w:hyperlink w:anchor="_Toc521590905" w:history="1">
+          <w:hyperlink w:anchor="_Toc521593753" w:history="1">
             <w:r>
               <w:rPr>
                 <w:rStyle w:val="Hyperlink"/>
@@ -773,7 +773,7 @@
                 <w:noProof/>
                 <w:webHidden/>
               </w:rPr>
-              <w:instrText xml:space="preserve"> PAGEREF _Toc521590905 \h </w:instrText>
+              <w:instrText xml:space="preserve"> PAGEREF _Toc521593753 \h </w:instrText>
             </w:r>
             <w:r>
               <w:rPr>
@@ -817,7 +817,7 @@
               <w:lang w:eastAsia="en-IN" w:bidi="hi-IN"/>
             </w:rPr>
           </w:pPr>
-          <w:hyperlink w:anchor="_Toc521590906" w:history="1">
+          <w:hyperlink w:anchor="_Toc521593754" w:history="1">
             <w:r>
               <w:rPr>
                 <w:rStyle w:val="Hyperlink"/>
@@ -844,7 +844,7 @@
                 <w:noProof/>
                 <w:webHidden/>
               </w:rPr>
-              <w:instrText xml:space="preserve"> PAGEREF _Toc521590906 \h </w:instrText>
+              <w:instrText xml:space="preserve"> PAGEREF _Toc521593754 \h </w:instrText>
             </w:r>
             <w:r>
               <w:rPr>
@@ -888,7 +888,7 @@
               <w:lang w:eastAsia="en-IN" w:bidi="hi-IN"/>
             </w:rPr>
           </w:pPr>
-          <w:hyperlink w:anchor="_Toc521590907" w:history="1">
+          <w:hyperlink w:anchor="_Toc521593755" w:history="1">
             <w:r>
               <w:rPr>
                 <w:rStyle w:val="Hyperlink"/>
@@ -915,7 +915,7 @@
                 <w:noProof/>
                 <w:webHidden/>
               </w:rPr>
-              <w:instrText xml:space="preserve"> PAGEREF _Toc521590907 \h </w:instrText>
+              <w:instrText xml:space="preserve"> PAGEREF _Toc521593755 \h </w:instrText>
             </w:r>
             <w:r>
               <w:rPr>
@@ -959,7 +959,7 @@
               <w:lang w:eastAsia="en-IN" w:bidi="hi-IN"/>
             </w:rPr>
           </w:pPr>
-          <w:hyperlink w:anchor="_Toc521590908" w:history="1">
+          <w:hyperlink w:anchor="_Toc521593756" w:history="1">
             <w:r>
               <w:rPr>
                 <w:rStyle w:val="Hyperlink"/>
@@ -986,7 +986,7 @@
                 <w:noProof/>
                 <w:webHidden/>
               </w:rPr>
-              <w:instrText xml:space="preserve"> PAGEREF _Toc521590908 \h </w:instrText>
+              <w:instrText xml:space="preserve"> PAGEREF _Toc521593756 \h </w:instrText>
             </w:r>
             <w:r>
               <w:rPr>
@@ -1030,7 +1030,7 @@
               <w:lang w:eastAsia="en-IN" w:bidi="hi-IN"/>
             </w:rPr>
           </w:pPr>
-          <w:hyperlink w:anchor="_Toc521590909" w:history="1">
+          <w:hyperlink w:anchor="_Toc521593757" w:history="1">
             <w:r>
               <w:rPr>
                 <w:rStyle w:val="Hyperlink"/>
@@ -1057,7 +1057,7 @@
                 <w:noProof/>
                 <w:webHidden/>
               </w:rPr>
-              <w:instrText xml:space="preserve"> PAGEREF _Toc521590909 \h </w:instrText>
+              <w:instrText xml:space="preserve"> PAGEREF _Toc521593757 \h </w:instrText>
             </w:r>
             <w:r>
               <w:rPr>
@@ -1101,7 +1101,7 @@
               <w:lang w:eastAsia="en-IN" w:bidi="hi-IN"/>
             </w:rPr>
           </w:pPr>
-          <w:hyperlink w:anchor="_Toc521590910" w:history="1">
+          <w:hyperlink w:anchor="_Toc521593758" w:history="1">
             <w:r>
               <w:rPr>
                 <w:rStyle w:val="Hyperlink"/>
@@ -1128,7 +1128,7 @@
                 <w:noProof/>
                 <w:webHidden/>
               </w:rPr>
-              <w:instrText xml:space="preserve"> PAGEREF _Toc521590910 \h </w:instrText>
+              <w:instrText xml:space="preserve"> PAGEREF _Toc521593758 \h </w:instrText>
             </w:r>
             <w:r>
               <w:rPr>
@@ -1172,13 +1172,13 @@
               <w:lang w:eastAsia="en-IN" w:bidi="hi-IN"/>
             </w:rPr>
           </w:pPr>
-          <w:hyperlink w:anchor="_Toc521590911" w:history="1">
+          <w:hyperlink w:anchor="_Toc521593759" w:history="1">
             <w:r>
               <w:rPr>
                 <w:rStyle w:val="Hyperlink"/>
                 <w:noProof/>
               </w:rPr>
-              <w:t>TECk file generation</w:t>
+              <w:t>TEC file generation</w:t>
             </w:r>
             <w:r>
               <w:rPr>
@@ -1199,7 +1199,7 @@
                 <w:noProof/>
                 <w:webHidden/>
               </w:rPr>
-              <w:instrText xml:space="preserve"> PAGEREF _Toc521590911 \h </w:instrText>
+              <w:instrText xml:space="preserve"> PAGEREF _Toc521593759 \h </w:instrText>
             </w:r>
             <w:r>
               <w:rPr>
@@ -1243,7 +1243,7 @@
               <w:lang w:eastAsia="en-IN" w:bidi="hi-IN"/>
             </w:rPr>
           </w:pPr>
-          <w:hyperlink w:anchor="_Toc521590912" w:history="1">
+          <w:hyperlink w:anchor="_Toc521593760" w:history="1">
             <w:r>
               <w:rPr>
                 <w:rStyle w:val="Hyperlink"/>
@@ -1270,7 +1270,7 @@
                 <w:noProof/>
                 <w:webHidden/>
               </w:rPr>
-              <w:instrText xml:space="preserve"> PAGEREF _Toc521590912 \h </w:instrText>
+              <w:instrText xml:space="preserve"> PAGEREF _Toc521593760 \h </w:instrText>
             </w:r>
             <w:r>
               <w:rPr>
@@ -1290,7 +1290,7 @@
                 <w:noProof/>
                 <w:webHidden/>
               </w:rPr>
-              <w:t>6</w:t>
+              <w:t>7</w:t>
             </w:r>
             <w:r>
               <w:rPr>
@@ -1314,19 +1314,16 @@
       </w:sdtContent>
     </w:sdt>
     <w:p/>
-    <w:p>
-      <w:bookmarkStart w:id="0" w:name="_GoBack"/>
-      <w:bookmarkEnd w:id="0"/>
-    </w:p>
+    <w:p/>
     <w:p>
       <w:pPr>
         <w:pStyle w:val="Heading1"/>
       </w:pPr>
-      <w:bookmarkStart w:id="1" w:name="_Toc521590896"/>
+      <w:bookmarkStart w:id="0" w:name="_Toc521593744"/>
       <w:r>
         <w:t>Introduction</w:t>
       </w:r>
-      <w:bookmarkEnd w:id="1"/>
+      <w:bookmarkEnd w:id="0"/>
     </w:p>
     <w:p>
       <w:r>
@@ -1367,11 +1364,11 @@
       <w:pPr>
         <w:pStyle w:val="Heading1"/>
       </w:pPr>
-      <w:bookmarkStart w:id="2" w:name="_Toc521590897"/>
+      <w:bookmarkStart w:id="1" w:name="_Toc521593745"/>
       <w:r>
         <w:t>Technology</w:t>
       </w:r>
-      <w:bookmarkEnd w:id="2"/>
+      <w:bookmarkEnd w:id="1"/>
     </w:p>
     <w:p/>
     <w:p>
@@ -1468,7 +1465,7 @@
           <w:rStyle w:val="Heading2Char"/>
         </w:rPr>
       </w:pPr>
-      <w:bookmarkStart w:id="3" w:name="_Toc521590898"/>
+      <w:bookmarkStart w:id="2" w:name="_Toc521593746"/>
       <w:proofErr w:type="spellStart"/>
       <w:r>
         <w:rPr>
@@ -1476,7 +1473,7 @@
         </w:rPr>
         <w:t>SILBulkWordConverter</w:t>
       </w:r>
-      <w:bookmarkEnd w:id="3"/>
+      <w:bookmarkEnd w:id="2"/>
       <w:proofErr w:type="spellEnd"/>
     </w:p>
     <w:p/>
@@ -1562,11 +1559,11 @@
       <w:pPr>
         <w:pStyle w:val="Heading2"/>
       </w:pPr>
-      <w:bookmarkStart w:id="4" w:name="_Toc521590899"/>
+      <w:bookmarkStart w:id="3" w:name="_Toc521593747"/>
       <w:r>
         <w:t>Visual Studio and C#</w:t>
       </w:r>
-      <w:bookmarkEnd w:id="4"/>
+      <w:bookmarkEnd w:id="3"/>
     </w:p>
     <w:p>
       <w:pPr>
@@ -1575,14 +1572,14 @@
           <w:rStyle w:val="Heading2Char"/>
         </w:rPr>
       </w:pPr>
-      <w:bookmarkStart w:id="5" w:name="_Toc521590900"/>
+      <w:bookmarkStart w:id="4" w:name="_Toc521593748"/>
       <w:r>
         <w:rPr>
           <w:rStyle w:val="Heading2Char"/>
         </w:rPr>
         <w:t>Code base</w:t>
       </w:r>
-      <w:bookmarkEnd w:id="5"/>
+      <w:bookmarkEnd w:id="4"/>
     </w:p>
     <w:p/>
     <w:p>
@@ -1607,33 +1604,33 @@
       <w:pPr>
         <w:pStyle w:val="Heading1"/>
       </w:pPr>
-      <w:bookmarkStart w:id="6" w:name="_Toc521590901"/>
+      <w:bookmarkStart w:id="5" w:name="_Toc521593749"/>
       <w:r>
         <w:t>Pre-requisites</w:t>
       </w:r>
-      <w:bookmarkEnd w:id="6"/>
+      <w:bookmarkEnd w:id="5"/>
     </w:p>
     <w:p/>
     <w:p>
       <w:pPr>
         <w:pStyle w:val="Heading2"/>
       </w:pPr>
-      <w:bookmarkStart w:id="7" w:name="_Toc521590902"/>
+      <w:bookmarkStart w:id="6" w:name="_Toc521593750"/>
       <w:r>
         <w:t>Web-Server</w:t>
       </w:r>
-      <w:bookmarkEnd w:id="7"/>
+      <w:bookmarkEnd w:id="6"/>
     </w:p>
     <w:p/>
     <w:p>
       <w:pPr>
         <w:pStyle w:val="Heading3"/>
       </w:pPr>
-      <w:bookmarkStart w:id="8" w:name="_Toc521590903"/>
+      <w:bookmarkStart w:id="7" w:name="_Toc521593751"/>
       <w:r>
         <w:t>Non-Unicode fonts</w:t>
       </w:r>
-      <w:bookmarkEnd w:id="8"/>
+      <w:bookmarkEnd w:id="7"/>
     </w:p>
     <w:p/>
     <w:p>
@@ -1753,11 +1750,11 @@
       <w:pPr>
         <w:pStyle w:val="Heading3"/>
       </w:pPr>
-      <w:bookmarkStart w:id="9" w:name="_Toc521590904"/>
+      <w:bookmarkStart w:id="8" w:name="_Toc521593752"/>
       <w:r>
         <w:t>MS-Word</w:t>
       </w:r>
-      <w:bookmarkEnd w:id="9"/>
+      <w:bookmarkEnd w:id="8"/>
     </w:p>
     <w:p/>
     <w:p>
@@ -1796,11 +1793,11 @@
       <w:pPr>
         <w:pStyle w:val="Heading3"/>
       </w:pPr>
-      <w:bookmarkStart w:id="10" w:name="_Toc521590905"/>
+      <w:bookmarkStart w:id="9" w:name="_Toc521593753"/>
       <w:r>
         <w:t>SIL Converters and TEC maps</w:t>
       </w:r>
-      <w:bookmarkEnd w:id="10"/>
+      <w:bookmarkEnd w:id="9"/>
     </w:p>
     <w:p/>
     <w:p>
@@ -1972,11 +1969,11 @@
       <w:pPr>
         <w:pStyle w:val="Heading2"/>
       </w:pPr>
-      <w:bookmarkStart w:id="11" w:name="_Toc521590906"/>
+      <w:bookmarkStart w:id="10" w:name="_Toc521593754"/>
       <w:r>
         <w:t>Dev Machine</w:t>
       </w:r>
-      <w:bookmarkEnd w:id="11"/>
+      <w:bookmarkEnd w:id="10"/>
     </w:p>
     <w:p/>
     <w:p>
@@ -2027,12 +2024,12 @@
       <w:pPr>
         <w:pStyle w:val="Heading1"/>
       </w:pPr>
-      <w:bookmarkStart w:id="12" w:name="_Toc521590907"/>
+      <w:bookmarkStart w:id="11" w:name="_Toc521593755"/>
       <w:r>
         <w:lastRenderedPageBreak/>
         <w:t>Usage</w:t>
       </w:r>
-      <w:bookmarkEnd w:id="12"/>
+      <w:bookmarkEnd w:id="11"/>
     </w:p>
     <w:p>
       <w:pPr>
@@ -2099,11 +2096,11 @@
       <w:pPr>
         <w:pStyle w:val="Heading2"/>
       </w:pPr>
-      <w:bookmarkStart w:id="13" w:name="_Toc521590908"/>
+      <w:bookmarkStart w:id="12" w:name="_Toc521593756"/>
       <w:r>
         <w:t>File Conversion</w:t>
       </w:r>
-      <w:bookmarkEnd w:id="13"/>
+      <w:bookmarkEnd w:id="12"/>
     </w:p>
     <w:p/>
     <w:p>
@@ -2337,12 +2334,12 @@
       <w:pPr>
         <w:pStyle w:val="Heading2"/>
       </w:pPr>
-      <w:bookmarkStart w:id="14" w:name="_Toc521590909"/>
+      <w:bookmarkStart w:id="13" w:name="_Toc521593757"/>
       <w:r>
         <w:lastRenderedPageBreak/>
         <w:t>Text Conversion</w:t>
       </w:r>
-      <w:bookmarkEnd w:id="14"/>
+      <w:bookmarkEnd w:id="13"/>
     </w:p>
     <w:p/>
     <w:p>
@@ -2425,23 +2422,21 @@
       <w:pPr>
         <w:pStyle w:val="Heading1"/>
       </w:pPr>
-      <w:bookmarkStart w:id="15" w:name="_Toc521590910"/>
+      <w:bookmarkStart w:id="14" w:name="_Toc521593758"/>
       <w:r>
         <w:t>Adding conversion ability</w:t>
       </w:r>
-      <w:bookmarkEnd w:id="15"/>
+      <w:bookmarkEnd w:id="14"/>
     </w:p>
     <w:p/>
     <w:p>
       <w:pPr>
         <w:pStyle w:val="Heading2"/>
       </w:pPr>
-      <w:bookmarkStart w:id="16" w:name="_Toc521590911"/>
-      <w:proofErr w:type="spellStart"/>
-      <w:r>
-        <w:t>TECk</w:t>
-      </w:r>
-      <w:proofErr w:type="spellEnd"/>
+      <w:bookmarkStart w:id="15" w:name="_Toc521593759"/>
+      <w:r>
+        <w:t>TEC</w:t>
+      </w:r>
       <w:r>
         <w:t xml:space="preserve"> f</w:t>
       </w:r>
@@ -2451,7 +2446,7 @@
       <w:r>
         <w:t xml:space="preserve"> generation</w:t>
       </w:r>
-      <w:bookmarkEnd w:id="16"/>
+      <w:bookmarkEnd w:id="15"/>
     </w:p>
     <w:p/>
     <w:p>
@@ -2478,14 +2473,205 @@
     </w:p>
     <w:p>
       <w:r>
-        <w:t>The non-Unicode’s equivalent Unicode and the rules can be stated in the TEC file. Once the TEC file works well, it needs to be added to the web application.</w:t>
+        <w:t xml:space="preserve">The non-Unicode’s equivalent Unicode and the rules </w:t>
+      </w:r>
+      <w:r>
+        <w:t>need to be</w:t>
+      </w:r>
+      <w:r>
+        <w:t xml:space="preserve"> stated in the </w:t>
+      </w:r>
+      <w:r>
+        <w:rPr>
+          <w:b/>
+          <w:bCs/>
+        </w:rPr>
+        <w:t xml:space="preserve">TEC </w:t>
+      </w:r>
+      <w:r>
+        <w:rPr>
+          <w:b/>
+          <w:bCs/>
+        </w:rPr>
+        <w:t xml:space="preserve">Map </w:t>
+      </w:r>
+      <w:r>
+        <w:rPr>
+          <w:b/>
+          <w:bCs/>
+        </w:rPr>
+        <w:t>file</w:t>
+      </w:r>
+      <w:r>
+        <w:rPr>
+          <w:b/>
+          <w:bCs/>
+        </w:rPr>
+        <w:t xml:space="preserve"> and .TEC file can be generated</w:t>
+      </w:r>
+      <w:r>
+        <w:rPr>
+          <w:b/>
+          <w:bCs/>
+        </w:rPr>
+        <w:t xml:space="preserve"> using the </w:t>
+      </w:r>
+      <w:proofErr w:type="spellStart"/>
+      <w:r>
+        <w:rPr>
+          <w:b/>
+          <w:bCs/>
+        </w:rPr>
+        <w:t>TECkit</w:t>
+      </w:r>
+      <w:proofErr w:type="spellEnd"/>
+      <w:r>
+        <w:rPr>
+          <w:b/>
+          <w:bCs/>
+        </w:rPr>
+        <w:t xml:space="preserve"> Mapping Editor </w:t>
+      </w:r>
+      <w:r>
+        <w:t xml:space="preserve">that is installed with the </w:t>
+      </w:r>
+      <w:r>
+        <w:rPr>
+          <w:b/>
+          <w:bCs/>
+        </w:rPr>
+        <w:t>SIL Converters</w:t>
+      </w:r>
+      <w:r>
+        <w:rPr>
+          <w:b/>
+          <w:bCs/>
+        </w:rPr>
+        <w:t>.</w:t>
+      </w:r>
+      <w:r>
+        <w:t xml:space="preserve"> </w:t>
+      </w:r>
+      <w:r>
+        <w:t xml:space="preserve">For reference, please see the </w:t>
+      </w:r>
+      <w:r>
+        <w:rPr>
+          <w:b/>
+          <w:bCs/>
+        </w:rPr>
+        <w:t xml:space="preserve">TEC </w:t>
+      </w:r>
+      <w:r>
+        <w:rPr>
+          <w:b/>
+          <w:bCs/>
+        </w:rPr>
+        <w:t>maps</w:t>
+      </w:r>
+      <w:r>
+        <w:t xml:space="preserve"> found in the </w:t>
+      </w:r>
+      <w:r>
+        <w:rPr>
+          <w:b/>
+          <w:bCs/>
+        </w:rPr>
+        <w:t>Lib</w:t>
+      </w:r>
+      <w:r>
+        <w:rPr>
+          <w:b/>
+          <w:bCs/>
+        </w:rPr>
+        <w:t>s</w:t>
+      </w:r>
+      <w:r>
+        <w:t xml:space="preserve"> folder of the web application.</w:t>
+      </w:r>
+    </w:p>
+    <w:p>
+      <w:pPr>
+        <w:rPr>
+          <w:b/>
+          <w:bCs/>
+        </w:rPr>
+      </w:pPr>
+      <w:r>
+        <w:rPr>
+          <w:b/>
+          <w:bCs/>
+          <w:noProof/>
+        </w:rPr>
+        <w:lastRenderedPageBreak/>
+        <w:drawing>
+          <wp:inline distT="0" distB="0" distL="0" distR="0" wp14:anchorId="674397BC" wp14:editId="2C8047E9">
+            <wp:extent cx="6638925" cy="4724400"/>
+            <wp:effectExtent l="0" t="0" r="9525" b="0"/>
+            <wp:docPr id="13" name="Picture 13"/>
+            <wp:cNvGraphicFramePr>
+              <a:graphicFrameLocks xmlns:a="http://schemas.openxmlformats.org/drawingml/2006/main" noChangeAspect="1"/>
+            </wp:cNvGraphicFramePr>
+            <a:graphic xmlns:a="http://schemas.openxmlformats.org/drawingml/2006/main">
+              <a:graphicData uri="http://schemas.openxmlformats.org/drawingml/2006/picture">
+                <pic:pic xmlns:pic="http://schemas.openxmlformats.org/drawingml/2006/picture">
+                  <pic:nvPicPr>
+                    <pic:cNvPr id="0" name="Picture 1"/>
+                    <pic:cNvPicPr>
+                      <a:picLocks noChangeAspect="1" noChangeArrowheads="1"/>
+                    </pic:cNvPicPr>
+                  </pic:nvPicPr>
+                  <pic:blipFill>
+                    <a:blip r:embed="rId18">
+                      <a:extLst>
+                        <a:ext uri="{28A0092B-C50C-407E-A947-70E740481C1C}">
+                          <a14:useLocalDpi xmlns:a14="http://schemas.microsoft.com/office/drawing/2010/main" val="0"/>
+                        </a:ext>
+                      </a:extLst>
+                    </a:blip>
+                    <a:srcRect/>
+                    <a:stretch>
+                      <a:fillRect/>
+                    </a:stretch>
+                  </pic:blipFill>
+                  <pic:spPr bwMode="auto">
+                    <a:xfrm>
+                      <a:off x="0" y="0"/>
+                      <a:ext cx="6638925" cy="4724400"/>
+                    </a:xfrm>
+                    <a:prstGeom prst="rect">
+                      <a:avLst/>
+                    </a:prstGeom>
+                    <a:noFill/>
+                    <a:ln>
+                      <a:noFill/>
+                    </a:ln>
+                  </pic:spPr>
+                </pic:pic>
+              </a:graphicData>
+            </a:graphic>
+          </wp:inline>
+        </w:drawing>
+      </w:r>
+      <w:bookmarkStart w:id="16" w:name="_GoBack"/>
+      <w:bookmarkEnd w:id="16"/>
+    </w:p>
+    <w:p>
+      <w:r>
+        <w:t xml:space="preserve">Once the </w:t>
+      </w:r>
+      <w:r>
+        <w:t xml:space="preserve">conversion is successful, the </w:t>
+      </w:r>
+      <w:r>
+        <w:t>TEC file needs to be added to the web application.</w:t>
       </w:r>
     </w:p>
     <w:p>
       <w:pPr>
         <w:pStyle w:val="Heading2"/>
       </w:pPr>
-      <w:bookmarkStart w:id="17" w:name="_Toc521590912"/>
+      <w:bookmarkStart w:id="17" w:name="_Toc521593760"/>
       <w:r>
         <w:t>TEC file addition to web-application</w:t>
       </w:r>
@@ -2502,7 +2688,6 @@
         <w:rPr>
           <w:noProof/>
         </w:rPr>
-        <w:lastRenderedPageBreak/>
         <w:drawing>
           <wp:inline distT="0" distB="0" distL="0" distR="0" wp14:anchorId="4C05202B" wp14:editId="7BAFE649">
             <wp:extent cx="3876675" cy="3314700"/>
@@ -2521,7 +2706,7 @@
                     </pic:cNvPicPr>
                   </pic:nvPicPr>
                   <pic:blipFill>
-                    <a:blip r:embed="rId18">
+                    <a:blip r:embed="rId19">
                       <a:extLst>
                         <a:ext uri="{28A0092B-C50C-407E-A947-70E740481C1C}">
                           <a14:useLocalDpi xmlns:a14="http://schemas.microsoft.com/office/drawing/2010/main" val="0"/>
@@ -2555,6 +2740,7 @@
     </w:p>
     <w:p>
       <w:r>
+        <w:lastRenderedPageBreak/>
         <w:t>Step 2: In the properties of the TEC file, copy to output needs to be selected:</w:t>
       </w:r>
     </w:p>
@@ -2581,7 +2767,7 @@
                     </pic:cNvPicPr>
                   </pic:nvPicPr>
                   <pic:blipFill>
-                    <a:blip r:embed="rId19">
+                    <a:blip r:embed="rId20">
                       <a:extLst>
                         <a:ext uri="{28A0092B-C50C-407E-A947-70E740481C1C}">
                           <a14:useLocalDpi xmlns:a14="http://schemas.microsoft.com/office/drawing/2010/main" val="0"/>
@@ -2653,7 +2839,6 @@
         <w:rPr>
           <w:noProof/>
         </w:rPr>
-        <w:lastRenderedPageBreak/>
         <w:drawing>
           <wp:inline distT="0" distB="0" distL="0" distR="0" wp14:anchorId="674446C8" wp14:editId="415C6177">
             <wp:extent cx="5760720" cy="3291840"/>
@@ -2672,7 +2857,7 @@
                     </pic:cNvPicPr>
                   </pic:nvPicPr>
                   <pic:blipFill>
-                    <a:blip r:embed="rId20">
+                    <a:blip r:embed="rId21">
                       <a:extLst>
                         <a:ext uri="{28A0092B-C50C-407E-A947-70E740481C1C}">
                           <a14:useLocalDpi xmlns:a14="http://schemas.microsoft.com/office/drawing/2010/main" val="0"/>
@@ -2715,6 +2900,7 @@
         <w:rPr>
           <w:noProof/>
         </w:rPr>
+        <w:lastRenderedPageBreak/>
         <w:drawing>
           <wp:inline distT="0" distB="0" distL="0" distR="0" wp14:anchorId="1013E0E9" wp14:editId="65A7F37A">
             <wp:extent cx="5724525" cy="3810000"/>
@@ -2733,7 +2919,7 @@
                     </pic:cNvPicPr>
                   </pic:nvPicPr>
                   <pic:blipFill>
-                    <a:blip r:embed="rId21">
+                    <a:blip r:embed="rId22">
                       <a:extLst>
                         <a:ext uri="{28A0092B-C50C-407E-A947-70E740481C1C}">
                           <a14:useLocalDpi xmlns:a14="http://schemas.microsoft.com/office/drawing/2010/main" val="0"/>
@@ -2771,7 +2957,7 @@
       </w:r>
     </w:p>
     <w:sectPr>
-      <w:headerReference w:type="default" r:id="rId22"/>
+      <w:headerReference w:type="default" r:id="rId23"/>
       <w:pgSz w:w="11906" w:h="16838"/>
       <w:pgMar w:top="720" w:right="720" w:bottom="720" w:left="720" w:header="709" w:footer="709" w:gutter="0"/>
       <w:cols w:space="708"/>
@@ -3905,7 +4091,7 @@
 </file>
 
 <file path=customXml/itemProps1.xml><?xml version="1.0" encoding="utf-8"?>
-<ds:datastoreItem xmlns:ds="http://schemas.openxmlformats.org/officeDocument/2006/customXml" ds:itemID="{E0C4F6B6-5E23-42A9-8482-8E3835AFB8DB}">
+<ds:datastoreItem xmlns:ds="http://schemas.openxmlformats.org/officeDocument/2006/customXml" ds:itemID="{6A6636D4-35D9-41F8-AE02-CFC2ECDB9E36}">
   <ds:schemaRefs>
     <ds:schemaRef ds:uri="http://schemas.openxmlformats.org/officeDocument/2006/bibliography"/>
   </ds:schemaRefs>

</xml_diff>

<commit_message>
Updated the DLLs with the latest
</commit_message>
<xml_diff>
--- a/README.docx
+++ b/README.docx
@@ -21,6 +21,8 @@
       <w:pPr>
         <w:jc w:val="right"/>
       </w:pPr>
+      <w:bookmarkStart w:id="0" w:name="_GoBack"/>
+      <w:bookmarkEnd w:id="0"/>
     </w:p>
     <w:p>
       <w:pPr>
@@ -107,7 +109,7 @@
             </w:rPr>
             <w:fldChar w:fldCharType="separate"/>
           </w:r>
-          <w:hyperlink w:anchor="_Toc521593744" w:history="1">
+          <w:hyperlink w:anchor="_Toc523829517" w:history="1">
             <w:r>
               <w:rPr>
                 <w:rStyle w:val="Hyperlink"/>
@@ -134,7 +136,7 @@
                 <w:noProof/>
                 <w:webHidden/>
               </w:rPr>
-              <w:instrText xml:space="preserve"> PAGEREF _Toc521593744 \h </w:instrText>
+              <w:instrText xml:space="preserve"> PAGEREF _Toc523829517 \h </w:instrText>
             </w:r>
             <w:r>
               <w:rPr>
@@ -178,7 +180,7 @@
               <w:lang w:eastAsia="en-IN" w:bidi="hi-IN"/>
             </w:rPr>
           </w:pPr>
-          <w:hyperlink w:anchor="_Toc521593745" w:history="1">
+          <w:hyperlink w:anchor="_Toc523829518" w:history="1">
             <w:r>
               <w:rPr>
                 <w:rStyle w:val="Hyperlink"/>
@@ -205,7 +207,7 @@
                 <w:noProof/>
                 <w:webHidden/>
               </w:rPr>
-              <w:instrText xml:space="preserve"> PAGEREF _Toc521593745 \h </w:instrText>
+              <w:instrText xml:space="preserve"> PAGEREF _Toc523829518 \h </w:instrText>
             </w:r>
             <w:r>
               <w:rPr>
@@ -249,7 +251,7 @@
               <w:lang w:eastAsia="en-IN" w:bidi="hi-IN"/>
             </w:rPr>
           </w:pPr>
-          <w:hyperlink w:anchor="_Toc521593746" w:history="1">
+          <w:hyperlink w:anchor="_Toc523829519" w:history="1">
             <w:r>
               <w:rPr>
                 <w:rStyle w:val="Hyperlink"/>
@@ -276,7 +278,7 @@
                 <w:noProof/>
                 <w:webHidden/>
               </w:rPr>
-              <w:instrText xml:space="preserve"> PAGEREF _Toc521593746 \h </w:instrText>
+              <w:instrText xml:space="preserve"> PAGEREF _Toc523829519 \h </w:instrText>
             </w:r>
             <w:r>
               <w:rPr>
@@ -320,7 +322,7 @@
               <w:lang w:eastAsia="en-IN" w:bidi="hi-IN"/>
             </w:rPr>
           </w:pPr>
-          <w:hyperlink w:anchor="_Toc521593747" w:history="1">
+          <w:hyperlink w:anchor="_Toc523829520" w:history="1">
             <w:r>
               <w:rPr>
                 <w:rStyle w:val="Hyperlink"/>
@@ -347,7 +349,7 @@
                 <w:noProof/>
                 <w:webHidden/>
               </w:rPr>
-              <w:instrText xml:space="preserve"> PAGEREF _Toc521593747 \h </w:instrText>
+              <w:instrText xml:space="preserve"> PAGEREF _Toc523829520 \h </w:instrText>
             </w:r>
             <w:r>
               <w:rPr>
@@ -391,7 +393,7 @@
               <w:lang w:eastAsia="en-IN" w:bidi="hi-IN"/>
             </w:rPr>
           </w:pPr>
-          <w:hyperlink w:anchor="_Toc521593748" w:history="1">
+          <w:hyperlink w:anchor="_Toc523829521" w:history="1">
             <w:r>
               <w:rPr>
                 <w:rStyle w:val="Hyperlink"/>
@@ -418,7 +420,7 @@
                 <w:noProof/>
                 <w:webHidden/>
               </w:rPr>
-              <w:instrText xml:space="preserve"> PAGEREF _Toc521593748 \h </w:instrText>
+              <w:instrText xml:space="preserve"> PAGEREF _Toc523829521 \h </w:instrText>
             </w:r>
             <w:r>
               <w:rPr>
@@ -462,7 +464,7 @@
               <w:lang w:eastAsia="en-IN" w:bidi="hi-IN"/>
             </w:rPr>
           </w:pPr>
-          <w:hyperlink w:anchor="_Toc521593749" w:history="1">
+          <w:hyperlink w:anchor="_Toc523829522" w:history="1">
             <w:r>
               <w:rPr>
                 <w:rStyle w:val="Hyperlink"/>
@@ -489,7 +491,7 @@
                 <w:noProof/>
                 <w:webHidden/>
               </w:rPr>
-              <w:instrText xml:space="preserve"> PAGEREF _Toc521593749 \h </w:instrText>
+              <w:instrText xml:space="preserve"> PAGEREF _Toc523829522 \h </w:instrText>
             </w:r>
             <w:r>
               <w:rPr>
@@ -533,7 +535,7 @@
               <w:lang w:eastAsia="en-IN" w:bidi="hi-IN"/>
             </w:rPr>
           </w:pPr>
-          <w:hyperlink w:anchor="_Toc521593750" w:history="1">
+          <w:hyperlink w:anchor="_Toc523829523" w:history="1">
             <w:r>
               <w:rPr>
                 <w:rStyle w:val="Hyperlink"/>
@@ -560,7 +562,7 @@
                 <w:noProof/>
                 <w:webHidden/>
               </w:rPr>
-              <w:instrText xml:space="preserve"> PAGEREF _Toc521593750 \h </w:instrText>
+              <w:instrText xml:space="preserve"> PAGEREF _Toc523829523 \h </w:instrText>
             </w:r>
             <w:r>
               <w:rPr>
@@ -604,7 +606,7 @@
               <w:lang w:eastAsia="en-IN" w:bidi="hi-IN"/>
             </w:rPr>
           </w:pPr>
-          <w:hyperlink w:anchor="_Toc521593751" w:history="1">
+          <w:hyperlink w:anchor="_Toc523829524" w:history="1">
             <w:r>
               <w:rPr>
                 <w:rStyle w:val="Hyperlink"/>
@@ -631,7 +633,7 @@
                 <w:noProof/>
                 <w:webHidden/>
               </w:rPr>
-              <w:instrText xml:space="preserve"> PAGEREF _Toc521593751 \h </w:instrText>
+              <w:instrText xml:space="preserve"> PAGEREF _Toc523829524 \h </w:instrText>
             </w:r>
             <w:r>
               <w:rPr>
@@ -675,7 +677,7 @@
               <w:lang w:eastAsia="en-IN" w:bidi="hi-IN"/>
             </w:rPr>
           </w:pPr>
-          <w:hyperlink w:anchor="_Toc521593752" w:history="1">
+          <w:hyperlink w:anchor="_Toc523829525" w:history="1">
             <w:r>
               <w:rPr>
                 <w:rStyle w:val="Hyperlink"/>
@@ -702,7 +704,7 @@
                 <w:noProof/>
                 <w:webHidden/>
               </w:rPr>
-              <w:instrText xml:space="preserve"> PAGEREF _Toc521593752 \h </w:instrText>
+              <w:instrText xml:space="preserve"> PAGEREF _Toc523829525 \h </w:instrText>
             </w:r>
             <w:r>
               <w:rPr>
@@ -746,7 +748,7 @@
               <w:lang w:eastAsia="en-IN" w:bidi="hi-IN"/>
             </w:rPr>
           </w:pPr>
-          <w:hyperlink w:anchor="_Toc521593753" w:history="1">
+          <w:hyperlink w:anchor="_Toc523829526" w:history="1">
             <w:r>
               <w:rPr>
                 <w:rStyle w:val="Hyperlink"/>
@@ -773,7 +775,7 @@
                 <w:noProof/>
                 <w:webHidden/>
               </w:rPr>
-              <w:instrText xml:space="preserve"> PAGEREF _Toc521593753 \h </w:instrText>
+              <w:instrText xml:space="preserve"> PAGEREF _Toc523829526 \h </w:instrText>
             </w:r>
             <w:r>
               <w:rPr>
@@ -817,7 +819,7 @@
               <w:lang w:eastAsia="en-IN" w:bidi="hi-IN"/>
             </w:rPr>
           </w:pPr>
-          <w:hyperlink w:anchor="_Toc521593754" w:history="1">
+          <w:hyperlink w:anchor="_Toc523829527" w:history="1">
             <w:r>
               <w:rPr>
                 <w:rStyle w:val="Hyperlink"/>
@@ -844,7 +846,7 @@
                 <w:noProof/>
                 <w:webHidden/>
               </w:rPr>
-              <w:instrText xml:space="preserve"> PAGEREF _Toc521593754 \h </w:instrText>
+              <w:instrText xml:space="preserve"> PAGEREF _Toc523829527 \h </w:instrText>
             </w:r>
             <w:r>
               <w:rPr>
@@ -888,7 +890,7 @@
               <w:lang w:eastAsia="en-IN" w:bidi="hi-IN"/>
             </w:rPr>
           </w:pPr>
-          <w:hyperlink w:anchor="_Toc521593755" w:history="1">
+          <w:hyperlink w:anchor="_Toc523829528" w:history="1">
             <w:r>
               <w:rPr>
                 <w:rStyle w:val="Hyperlink"/>
@@ -915,7 +917,7 @@
                 <w:noProof/>
                 <w:webHidden/>
               </w:rPr>
-              <w:instrText xml:space="preserve"> PAGEREF _Toc521593755 \h </w:instrText>
+              <w:instrText xml:space="preserve"> PAGEREF _Toc523829528 \h </w:instrText>
             </w:r>
             <w:r>
               <w:rPr>
@@ -959,7 +961,7 @@
               <w:lang w:eastAsia="en-IN" w:bidi="hi-IN"/>
             </w:rPr>
           </w:pPr>
-          <w:hyperlink w:anchor="_Toc521593756" w:history="1">
+          <w:hyperlink w:anchor="_Toc523829529" w:history="1">
             <w:r>
               <w:rPr>
                 <w:rStyle w:val="Hyperlink"/>
@@ -986,7 +988,7 @@
                 <w:noProof/>
                 <w:webHidden/>
               </w:rPr>
-              <w:instrText xml:space="preserve"> PAGEREF _Toc521593756 \h </w:instrText>
+              <w:instrText xml:space="preserve"> PAGEREF _Toc523829529 \h </w:instrText>
             </w:r>
             <w:r>
               <w:rPr>
@@ -1030,7 +1032,7 @@
               <w:lang w:eastAsia="en-IN" w:bidi="hi-IN"/>
             </w:rPr>
           </w:pPr>
-          <w:hyperlink w:anchor="_Toc521593757" w:history="1">
+          <w:hyperlink w:anchor="_Toc523829530" w:history="1">
             <w:r>
               <w:rPr>
                 <w:rStyle w:val="Hyperlink"/>
@@ -1057,7 +1059,7 @@
                 <w:noProof/>
                 <w:webHidden/>
               </w:rPr>
-              <w:instrText xml:space="preserve"> PAGEREF _Toc521593757 \h </w:instrText>
+              <w:instrText xml:space="preserve"> PAGEREF _Toc523829530 \h </w:instrText>
             </w:r>
             <w:r>
               <w:rPr>
@@ -1101,7 +1103,7 @@
               <w:lang w:eastAsia="en-IN" w:bidi="hi-IN"/>
             </w:rPr>
           </w:pPr>
-          <w:hyperlink w:anchor="_Toc521593758" w:history="1">
+          <w:hyperlink w:anchor="_Toc523829531" w:history="1">
             <w:r>
               <w:rPr>
                 <w:rStyle w:val="Hyperlink"/>
@@ -1128,7 +1130,7 @@
                 <w:noProof/>
                 <w:webHidden/>
               </w:rPr>
-              <w:instrText xml:space="preserve"> PAGEREF _Toc521593758 \h </w:instrText>
+              <w:instrText xml:space="preserve"> PAGEREF _Toc523829531 \h </w:instrText>
             </w:r>
             <w:r>
               <w:rPr>
@@ -1172,7 +1174,7 @@
               <w:lang w:eastAsia="en-IN" w:bidi="hi-IN"/>
             </w:rPr>
           </w:pPr>
-          <w:hyperlink w:anchor="_Toc521593759" w:history="1">
+          <w:hyperlink w:anchor="_Toc523829532" w:history="1">
             <w:r>
               <w:rPr>
                 <w:rStyle w:val="Hyperlink"/>
@@ -1199,7 +1201,7 @@
                 <w:noProof/>
                 <w:webHidden/>
               </w:rPr>
-              <w:instrText xml:space="preserve"> PAGEREF _Toc521593759 \h </w:instrText>
+              <w:instrText xml:space="preserve"> PAGEREF _Toc523829532 \h </w:instrText>
             </w:r>
             <w:r>
               <w:rPr>
@@ -1243,7 +1245,7 @@
               <w:lang w:eastAsia="en-IN" w:bidi="hi-IN"/>
             </w:rPr>
           </w:pPr>
-          <w:hyperlink w:anchor="_Toc521593760" w:history="1">
+          <w:hyperlink w:anchor="_Toc523829533" w:history="1">
             <w:r>
               <w:rPr>
                 <w:rStyle w:val="Hyperlink"/>
@@ -1270,7 +1272,7 @@
                 <w:noProof/>
                 <w:webHidden/>
               </w:rPr>
-              <w:instrText xml:space="preserve"> PAGEREF _Toc521593760 \h </w:instrText>
+              <w:instrText xml:space="preserve"> PAGEREF _Toc523829533 \h </w:instrText>
             </w:r>
             <w:r>
               <w:rPr>
@@ -1319,11 +1321,11 @@
       <w:pPr>
         <w:pStyle w:val="Heading1"/>
       </w:pPr>
-      <w:bookmarkStart w:id="0" w:name="_Toc521593744"/>
+      <w:bookmarkStart w:id="1" w:name="_Toc523829517"/>
       <w:r>
         <w:t>Introduction</w:t>
       </w:r>
-      <w:bookmarkEnd w:id="0"/>
+      <w:bookmarkEnd w:id="1"/>
     </w:p>
     <w:p>
       <w:r>
@@ -1364,11 +1366,11 @@
       <w:pPr>
         <w:pStyle w:val="Heading1"/>
       </w:pPr>
-      <w:bookmarkStart w:id="1" w:name="_Toc521593745"/>
+      <w:bookmarkStart w:id="2" w:name="_Toc523829518"/>
       <w:r>
         <w:t>Technology</w:t>
       </w:r>
-      <w:bookmarkEnd w:id="1"/>
+      <w:bookmarkEnd w:id="2"/>
     </w:p>
     <w:p/>
     <w:p>
@@ -1465,7 +1467,7 @@
           <w:rStyle w:val="Heading2Char"/>
         </w:rPr>
       </w:pPr>
-      <w:bookmarkStart w:id="2" w:name="_Toc521593746"/>
+      <w:bookmarkStart w:id="3" w:name="_Toc523829519"/>
       <w:proofErr w:type="spellStart"/>
       <w:r>
         <w:rPr>
@@ -1473,7 +1475,7 @@
         </w:rPr>
         <w:t>SILBulkWordConverter</w:t>
       </w:r>
-      <w:bookmarkEnd w:id="2"/>
+      <w:bookmarkEnd w:id="3"/>
       <w:proofErr w:type="spellEnd"/>
     </w:p>
     <w:p/>
@@ -1559,11 +1561,11 @@
       <w:pPr>
         <w:pStyle w:val="Heading2"/>
       </w:pPr>
-      <w:bookmarkStart w:id="3" w:name="_Toc521593747"/>
+      <w:bookmarkStart w:id="4" w:name="_Toc523829520"/>
       <w:r>
         <w:t>Visual Studio and C#</w:t>
       </w:r>
-      <w:bookmarkEnd w:id="3"/>
+      <w:bookmarkEnd w:id="4"/>
     </w:p>
     <w:p>
       <w:pPr>
@@ -1572,14 +1574,14 @@
           <w:rStyle w:val="Heading2Char"/>
         </w:rPr>
       </w:pPr>
-      <w:bookmarkStart w:id="4" w:name="_Toc521593748"/>
+      <w:bookmarkStart w:id="5" w:name="_Toc523829521"/>
       <w:r>
         <w:rPr>
           <w:rStyle w:val="Heading2Char"/>
         </w:rPr>
         <w:t>Code base</w:t>
       </w:r>
-      <w:bookmarkEnd w:id="4"/>
+      <w:bookmarkEnd w:id="5"/>
     </w:p>
     <w:p/>
     <w:p>
@@ -1604,33 +1606,33 @@
       <w:pPr>
         <w:pStyle w:val="Heading1"/>
       </w:pPr>
-      <w:bookmarkStart w:id="5" w:name="_Toc521593749"/>
+      <w:bookmarkStart w:id="6" w:name="_Toc523829522"/>
       <w:r>
         <w:t>Pre-requisites</w:t>
       </w:r>
-      <w:bookmarkEnd w:id="5"/>
+      <w:bookmarkEnd w:id="6"/>
     </w:p>
     <w:p/>
     <w:p>
       <w:pPr>
         <w:pStyle w:val="Heading2"/>
       </w:pPr>
-      <w:bookmarkStart w:id="6" w:name="_Toc521593750"/>
+      <w:bookmarkStart w:id="7" w:name="_Toc523829523"/>
       <w:r>
         <w:t>Web-Server</w:t>
       </w:r>
-      <w:bookmarkEnd w:id="6"/>
+      <w:bookmarkEnd w:id="7"/>
     </w:p>
     <w:p/>
     <w:p>
       <w:pPr>
         <w:pStyle w:val="Heading3"/>
       </w:pPr>
-      <w:bookmarkStart w:id="7" w:name="_Toc521593751"/>
+      <w:bookmarkStart w:id="8" w:name="_Toc523829524"/>
       <w:r>
         <w:t>Non-Unicode fonts</w:t>
       </w:r>
-      <w:bookmarkEnd w:id="7"/>
+      <w:bookmarkEnd w:id="8"/>
     </w:p>
     <w:p/>
     <w:p>
@@ -1750,11 +1752,11 @@
       <w:pPr>
         <w:pStyle w:val="Heading3"/>
       </w:pPr>
-      <w:bookmarkStart w:id="8" w:name="_Toc521593752"/>
+      <w:bookmarkStart w:id="9" w:name="_Toc523829525"/>
       <w:r>
         <w:t>MS-Word</w:t>
       </w:r>
-      <w:bookmarkEnd w:id="8"/>
+      <w:bookmarkEnd w:id="9"/>
     </w:p>
     <w:p/>
     <w:p>
@@ -1793,11 +1795,11 @@
       <w:pPr>
         <w:pStyle w:val="Heading3"/>
       </w:pPr>
-      <w:bookmarkStart w:id="9" w:name="_Toc521593753"/>
+      <w:bookmarkStart w:id="10" w:name="_Toc523829526"/>
       <w:r>
         <w:t>SIL Converters and TEC maps</w:t>
       </w:r>
-      <w:bookmarkEnd w:id="9"/>
+      <w:bookmarkEnd w:id="10"/>
     </w:p>
     <w:p/>
     <w:p>
@@ -1969,11 +1971,11 @@
       <w:pPr>
         <w:pStyle w:val="Heading2"/>
       </w:pPr>
-      <w:bookmarkStart w:id="10" w:name="_Toc521593754"/>
+      <w:bookmarkStart w:id="11" w:name="_Toc523829527"/>
       <w:r>
         <w:t>Dev Machine</w:t>
       </w:r>
-      <w:bookmarkEnd w:id="10"/>
+      <w:bookmarkEnd w:id="11"/>
     </w:p>
     <w:p/>
     <w:p>
@@ -2024,12 +2026,12 @@
       <w:pPr>
         <w:pStyle w:val="Heading1"/>
       </w:pPr>
-      <w:bookmarkStart w:id="11" w:name="_Toc521593755"/>
+      <w:bookmarkStart w:id="12" w:name="_Toc523829528"/>
       <w:r>
         <w:lastRenderedPageBreak/>
         <w:t>Usage</w:t>
       </w:r>
-      <w:bookmarkEnd w:id="11"/>
+      <w:bookmarkEnd w:id="12"/>
     </w:p>
     <w:p>
       <w:pPr>
@@ -2096,11 +2098,11 @@
       <w:pPr>
         <w:pStyle w:val="Heading2"/>
       </w:pPr>
-      <w:bookmarkStart w:id="12" w:name="_Toc521593756"/>
+      <w:bookmarkStart w:id="13" w:name="_Toc523829529"/>
       <w:r>
         <w:t>File Conversion</w:t>
       </w:r>
-      <w:bookmarkEnd w:id="12"/>
+      <w:bookmarkEnd w:id="13"/>
     </w:p>
     <w:p/>
     <w:p>
@@ -2334,16 +2336,21 @@
       <w:pPr>
         <w:pStyle w:val="Heading2"/>
       </w:pPr>
-      <w:bookmarkStart w:id="13" w:name="_Toc521593757"/>
+      <w:bookmarkStart w:id="14" w:name="_Toc523829530"/>
       <w:r>
         <w:lastRenderedPageBreak/>
         <w:t>Text Conversion</w:t>
       </w:r>
-      <w:bookmarkEnd w:id="13"/>
+      <w:bookmarkEnd w:id="14"/>
     </w:p>
     <w:p/>
     <w:p>
       <w:r>
+        <w:t>Step 0: Go to Text Conversion page</w:t>
+      </w:r>
+    </w:p>
+    <w:p>
+      <w:r>
         <w:t xml:space="preserve">Step 1: Select the non-Unicode font </w:t>
       </w:r>
     </w:p>
@@ -2363,15 +2370,18 @@
       </w:r>
     </w:p>
     <w:p>
+      <w:pPr>
+        <w:jc w:val="center"/>
+      </w:pPr>
       <w:r>
         <w:rPr>
           <w:noProof/>
         </w:rPr>
         <w:drawing>
-          <wp:inline distT="0" distB="0" distL="0" distR="0" wp14:anchorId="1E2987C6" wp14:editId="3A4A811C">
-            <wp:extent cx="5734050" cy="3667125"/>
+          <wp:inline distT="0" distB="0" distL="0" distR="0" wp14:anchorId="4CF4E916" wp14:editId="2A857213">
+            <wp:extent cx="5619750" cy="3762375"/>
             <wp:effectExtent l="0" t="0" r="0" b="9525"/>
-            <wp:docPr id="7" name="Picture 7"/>
+            <wp:docPr id="14" name="Picture 14"/>
             <wp:cNvGraphicFramePr>
               <a:graphicFrameLocks xmlns:a="http://schemas.openxmlformats.org/drawingml/2006/main" noChangeAspect="1"/>
             </wp:cNvGraphicFramePr>
@@ -2379,7 +2389,7 @@
               <a:graphicData uri="http://schemas.openxmlformats.org/drawingml/2006/picture">
                 <pic:pic xmlns:pic="http://schemas.openxmlformats.org/drawingml/2006/picture">
                   <pic:nvPicPr>
-                    <pic:cNvPr id="0" name="Picture 6"/>
+                    <pic:cNvPr id="0" name="Picture 2"/>
                     <pic:cNvPicPr>
                       <a:picLocks noChangeAspect="1" noChangeArrowheads="1"/>
                     </pic:cNvPicPr>
@@ -2400,7 +2410,7 @@
                   <pic:spPr bwMode="auto">
                     <a:xfrm>
                       <a:off x="0" y="0"/>
-                      <a:ext cx="5734050" cy="3667125"/>
+                      <a:ext cx="5619750" cy="3762375"/>
                     </a:xfrm>
                     <a:prstGeom prst="rect">
                       <a:avLst/>
@@ -2422,18 +2432,18 @@
       <w:pPr>
         <w:pStyle w:val="Heading1"/>
       </w:pPr>
-      <w:bookmarkStart w:id="14" w:name="_Toc521593758"/>
+      <w:bookmarkStart w:id="15" w:name="_Toc523829531"/>
       <w:r>
         <w:t>Adding conversion ability</w:t>
       </w:r>
-      <w:bookmarkEnd w:id="14"/>
+      <w:bookmarkEnd w:id="15"/>
     </w:p>
     <w:p/>
     <w:p>
       <w:pPr>
         <w:pStyle w:val="Heading2"/>
       </w:pPr>
-      <w:bookmarkStart w:id="15" w:name="_Toc521593759"/>
+      <w:bookmarkStart w:id="16" w:name="_Toc523829532"/>
       <w:r>
         <w:t>TEC</w:t>
       </w:r>
@@ -2446,7 +2456,7 @@
       <w:r>
         <w:t xml:space="preserve"> generation</w:t>
       </w:r>
-      <w:bookmarkEnd w:id="15"/>
+      <w:bookmarkEnd w:id="16"/>
     </w:p>
     <w:p/>
     <w:p>
@@ -2653,8 +2663,6 @@
           </wp:inline>
         </w:drawing>
       </w:r>
-      <w:bookmarkStart w:id="16" w:name="_GoBack"/>
-      <w:bookmarkEnd w:id="16"/>
     </w:p>
     <w:p>
       <w:r>
@@ -2671,7 +2679,7 @@
       <w:pPr>
         <w:pStyle w:val="Heading2"/>
       </w:pPr>
-      <w:bookmarkStart w:id="17" w:name="_Toc521593760"/>
+      <w:bookmarkStart w:id="17" w:name="_Toc523829533"/>
       <w:r>
         <w:t>TEC file addition to web-application</w:t>
       </w:r>
@@ -4091,7 +4099,7 @@
 </file>
 
 <file path=customXml/itemProps1.xml><?xml version="1.0" encoding="utf-8"?>
-<ds:datastoreItem xmlns:ds="http://schemas.openxmlformats.org/officeDocument/2006/customXml" ds:itemID="{6A6636D4-35D9-41F8-AE02-CFC2ECDB9E36}">
+<ds:datastoreItem xmlns:ds="http://schemas.openxmlformats.org/officeDocument/2006/customXml" ds:itemID="{313DF655-8A13-4BDC-8AE3-EFBC4F49B45C}">
   <ds:schemaRefs>
     <ds:schemaRef ds:uri="http://schemas.openxmlformats.org/officeDocument/2006/bibliography"/>
   </ds:schemaRefs>

</xml_diff>